<commit_message>
[arch:2] problem 1 en 2 klaar en ingeleverd en een kleine todo geschreven waar ik meer wil plannen
</commit_message>
<xml_diff>
--- a/DossierBasecamp_ThomVeldhuis_1055805.docx
+++ b/DossierBasecamp_ThomVeldhuis_1055805.docx
@@ -552,6 +552,15 @@
     </w:sdt>
     <w:sdt>
       <w:sdtPr>
+        <w:rPr>
+          <w:rFonts w:asciiTheme="minorHAnsi" w:eastAsiaTheme="minorEastAsia" w:hAnsiTheme="minorHAnsi" w:cstheme="minorBidi"/>
+          <w:b w:val="0"/>
+          <w:bCs w:val="0"/>
+          <w:color w:val="auto"/>
+          <w:sz w:val="24"/>
+          <w:szCs w:val="24"/>
+          <w:lang w:val="nl-NL" w:eastAsia="ja-JP"/>
+        </w:rPr>
         <w:id w:val="-2009894385"/>
         <w:docPartObj>
           <w:docPartGallery w:val="Table of Contents"/>
@@ -560,12 +569,7 @@
       </w:sdtPr>
       <w:sdtEndPr>
         <w:rPr>
-          <w:rFonts w:asciiTheme="minorHAnsi" w:eastAsiaTheme="minorEastAsia" w:hAnsiTheme="minorHAnsi" w:cstheme="minorBidi"/>
           <w:noProof/>
-          <w:color w:val="auto"/>
-          <w:sz w:val="24"/>
-          <w:szCs w:val="24"/>
-          <w:lang w:val="nl-NL" w:eastAsia="ja-JP"/>
         </w:rPr>
       </w:sdtEndPr>
       <w:sdtContent>
@@ -1418,7 +1422,19 @@
     </w:p>
     <w:p>
       <w:r>
-        <w:t>Bij het eerste wat ik over het hele basecamp traject wil doen is minder snel werk uitstellen en dit wilde ik bereiken door een planning voor mijzelf op te zetten. Tot nu toe heb ik eigenlijk al mijn werk wel onder schooltijd af kunnen krijgen.</w:t>
+        <w:t>Bij het eerste wat ik over het hele basecamp traject wil doen is minder snel werk uitstellen en dit wilde ik bereiken door</w:t>
+      </w:r>
+      <w:r>
+        <w:t xml:space="preserve"> bijvoorbeeld</w:t>
+      </w:r>
+      <w:r>
+        <w:t xml:space="preserve"> een planning </w:t>
+      </w:r>
+      <w:r>
+        <w:t>op maandag voor mij zelf op te zetten voor de rest van de dagen</w:t>
+      </w:r>
+      <w:r>
+        <w:t>. Tot nu toe heb ik eigenlijk al mijn werk wel onder schooltijd af kunnen krijgen.</w:t>
       </w:r>
     </w:p>
     <w:p>
@@ -1518,7 +1534,6 @@
       <w:bookmarkStart w:id="9" w:name="_Toc115517770"/>
       <w:bookmarkStart w:id="10" w:name="_Toc115518388"/>
       <w:r>
-        <w:lastRenderedPageBreak/>
         <w:t>Alle documenten</w:t>
       </w:r>
       <w:bookmarkEnd w:id="9"/>
@@ -1546,19 +1561,7 @@
           <w:rPr>
             <w:rStyle w:val="Hyperlink"/>
           </w:rPr>
-          <w:t>arch1/week1/dossier_do</w:t>
-        </w:r>
-        <w:r>
-          <w:rPr>
-            <w:rStyle w:val="Hyperlink"/>
-          </w:rPr>
-          <w:t>c</w:t>
-        </w:r>
-        <w:r>
-          <w:rPr>
-            <w:rStyle w:val="Hyperlink"/>
-          </w:rPr>
-          <w:t>umenten/LeerdoelenErvaringenWeek1_ThomVeldhuis_1055805.pdf</w:t>
+          <w:t>arch1/week1/dossier_documenten/LeerdoelenErvaringenWeek1_ThomVeldhuis_1055805.pdf</w:t>
         </w:r>
         <w:proofErr w:type="gramEnd"/>
       </w:hyperlink>

</xml_diff>

<commit_message>
[arch:2] Week 7 klaar eerst vakantie dan challenge
</commit_message>
<xml_diff>
--- a/DossierBasecamp_ThomVeldhuis_1055805.docx
+++ b/DossierBasecamp_ThomVeldhuis_1055805.docx
@@ -12,6 +12,600 @@
       </w:sdtPr>
       <w:sdtContent>
         <w:p>
+          <w:r>
+            <w:rPr>
+              <w:noProof/>
+            </w:rPr>
+            <mc:AlternateContent>
+              <mc:Choice Requires="wpg">
+                <w:drawing>
+                  <wp:anchor distT="0" distB="0" distL="114300" distR="114300" simplePos="0" relativeHeight="251662336" behindDoc="1" locked="0" layoutInCell="1" allowOverlap="1" wp14:anchorId="00ABDC20" wp14:editId="1C4DF0EA">
+                    <wp:simplePos x="0" y="0"/>
+                    <wp:positionH relativeFrom="page">
+                      <wp:posOffset>446567</wp:posOffset>
+                    </wp:positionH>
+                    <wp:positionV relativeFrom="page">
+                      <wp:posOffset>489098</wp:posOffset>
+                    </wp:positionV>
+                    <wp:extent cx="6864824" cy="9123528"/>
+                    <wp:effectExtent l="0" t="0" r="2540" b="0"/>
+                    <wp:wrapNone/>
+                    <wp:docPr id="2" name="Group 2"/>
+                    <wp:cNvGraphicFramePr/>
+                    <a:graphic xmlns:a="http://schemas.openxmlformats.org/drawingml/2006/main">
+                      <a:graphicData uri="http://schemas.microsoft.com/office/word/2010/wordprocessingGroup">
+                        <wpg:wgp>
+                          <wpg:cNvGrpSpPr/>
+                          <wpg:grpSpPr>
+                            <a:xfrm>
+                              <a:off x="0" y="0"/>
+                              <a:ext cx="6864824" cy="9123528"/>
+                              <a:chOff x="0" y="0"/>
+                              <a:chExt cx="6864824" cy="9123528"/>
+                            </a:xfrm>
+                          </wpg:grpSpPr>
+                          <wps:wsp>
+                            <wps:cNvPr id="3" name="Rectangle 3"/>
+                            <wps:cNvSpPr/>
+                            <wps:spPr>
+                              <a:xfrm>
+                                <a:off x="0" y="0"/>
+                                <a:ext cx="6858000" cy="1371600"/>
+                              </a:xfrm>
+                              <a:prstGeom prst="rect">
+                                <a:avLst/>
+                              </a:prstGeom>
+                              <a:solidFill>
+                                <a:schemeClr val="accent1"/>
+                              </a:solidFill>
+                              <a:ln>
+                                <a:noFill/>
+                              </a:ln>
+                            </wps:spPr>
+                            <wps:style>
+                              <a:lnRef idx="2">
+                                <a:schemeClr val="accent1">
+                                  <a:shade val="50000"/>
+                                </a:schemeClr>
+                              </a:lnRef>
+                              <a:fillRef idx="1">
+                                <a:schemeClr val="accent1"/>
+                              </a:fillRef>
+                              <a:effectRef idx="0">
+                                <a:schemeClr val="accent1"/>
+                              </a:effectRef>
+                              <a:fontRef idx="minor">
+                                <a:schemeClr val="lt1"/>
+                              </a:fontRef>
+                            </wps:style>
+                            <wps:bodyPr rot="0" spcFirstLastPara="0" vertOverflow="overflow" horzOverflow="overflow" vert="horz" wrap="square" lIns="91440" tIns="45720" rIns="91440" bIns="45720" numCol="1" spcCol="0" rtlCol="0" fromWordArt="0" anchor="ctr" anchorCtr="0" forceAA="0" compatLnSpc="1">
+                              <a:prstTxWarp prst="textNoShape">
+                                <a:avLst/>
+                              </a:prstTxWarp>
+                              <a:noAutofit/>
+                            </wps:bodyPr>
+                          </wps:wsp>
+                          <wps:wsp>
+                            <wps:cNvPr id="4" name="Rectangle 4"/>
+                            <wps:cNvSpPr/>
+                            <wps:spPr>
+                              <a:xfrm>
+                                <a:off x="0" y="4094328"/>
+                                <a:ext cx="6858000" cy="5029200"/>
+                              </a:xfrm>
+                              <a:prstGeom prst="rect">
+                                <a:avLst/>
+                              </a:prstGeom>
+                              <a:solidFill>
+                                <a:schemeClr val="accent1"/>
+                              </a:solidFill>
+                              <a:ln>
+                                <a:noFill/>
+                              </a:ln>
+                            </wps:spPr>
+                            <wps:style>
+                              <a:lnRef idx="2">
+                                <a:schemeClr val="accent1">
+                                  <a:shade val="50000"/>
+                                </a:schemeClr>
+                              </a:lnRef>
+                              <a:fillRef idx="1">
+                                <a:schemeClr val="accent1"/>
+                              </a:fillRef>
+                              <a:effectRef idx="0">
+                                <a:schemeClr val="accent1"/>
+                              </a:effectRef>
+                              <a:fontRef idx="minor">
+                                <a:schemeClr val="lt1"/>
+                              </a:fontRef>
+                            </wps:style>
+                            <wps:txbx>
+                              <w:txbxContent>
+                                <w:sdt>
+                                  <w:sdtPr>
+                                    <w:rPr>
+                                      <w:color w:val="FFFFFF" w:themeColor="background1"/>
+                                    </w:rPr>
+                                    <w:alias w:val="Author"/>
+                                    <w:tag w:val=""/>
+                                    <w:id w:val="-474211218"/>
+                                    <w:dataBinding w:prefixMappings="xmlns:ns0='http://purl.org/dc/elements/1.1/' xmlns:ns1='http://schemas.openxmlformats.org/package/2006/metadata/core-properties' " w:xpath="/ns1:coreProperties[1]/ns0:creator[1]" w:storeItemID="{6C3C8BC8-F283-45AE-878A-BAB7291924A1}"/>
+                                    <w:text/>
+                                  </w:sdtPr>
+                                  <w:sdtContent>
+                                    <w:p>
+                                      <w:pPr>
+                                        <w:pStyle w:val="NoSpacing"/>
+                                        <w:spacing w:before="120"/>
+                                        <w:jc w:val="center"/>
+                                        <w:rPr>
+                                          <w:color w:val="FFFFFF" w:themeColor="background1"/>
+                                        </w:rPr>
+                                      </w:pPr>
+                                      <w:r>
+                                        <w:rPr>
+                                          <w:color w:val="FFFFFF" w:themeColor="background1"/>
+                                        </w:rPr>
+                                        <w:t>Thom Veldhuis (1055805)</w:t>
+                                      </w:r>
+                                    </w:p>
+                                  </w:sdtContent>
+                                </w:sdt>
+                                <w:p>
+                                  <w:pPr>
+                                    <w:pStyle w:val="NoSpacing"/>
+                                    <w:spacing w:before="120"/>
+                                    <w:jc w:val="center"/>
+                                    <w:rPr>
+                                      <w:color w:val="FFFFFF" w:themeColor="background1"/>
+                                    </w:rPr>
+                                  </w:pPr>
+                                  <w:sdt>
+                                    <w:sdtPr>
+                                      <w:rPr>
+                                        <w:caps/>
+                                        <w:color w:val="FFFFFF" w:themeColor="background1"/>
+                                      </w:rPr>
+                                      <w:alias w:val="Company"/>
+                                      <w:tag w:val=""/>
+                                      <w:id w:val="-462575858"/>
+                                      <w:dataBinding w:prefixMappings="xmlns:ns0='http://schemas.openxmlformats.org/officeDocument/2006/extended-properties' " w:xpath="/ns0:Properties[1]/ns0:Company[1]" w:storeItemID="{6668398D-A668-4E3E-A5EB-62B293D839F1}"/>
+                                      <w:text/>
+                                    </w:sdtPr>
+                                    <w:sdtContent>
+                                      <w:r>
+                                        <w:rPr>
+                                          <w:caps/>
+                                          <w:color w:val="FFFFFF" w:themeColor="background1"/>
+                                        </w:rPr>
+                                        <w:t>Hogeschool Rotterdam</w:t>
+                                      </w:r>
+                                    </w:sdtContent>
+                                  </w:sdt>
+                                  <w:r>
+                                    <w:rPr>
+                                      <w:color w:val="FFFFFF" w:themeColor="background1"/>
+                                    </w:rPr>
+                                    <w:t>  </w:t>
+                                  </w:r>
+                                  <w:sdt>
+                                    <w:sdtPr>
+                                      <w:rPr>
+                                        <w:color w:val="FFFFFF" w:themeColor="background1"/>
+                                      </w:rPr>
+                                      <w:alias w:val="Address"/>
+                                      <w:tag w:val=""/>
+                                      <w:id w:val="783535323"/>
+                                      <w:dataBinding w:prefixMappings="xmlns:ns0='http://schemas.microsoft.com/office/2006/coverPageProps' " w:xpath="/ns0:CoverPageProperties[1]/ns0:CompanyAddress[1]" w:storeItemID="{55AF091B-3C7A-41E3-B477-F2FDAA23CFDA}"/>
+                                      <w:text/>
+                                    </w:sdtPr>
+                                    <w:sdtContent>
+                                      <w:r>
+                                        <w:rPr>
+                                          <w:color w:val="FFFFFF" w:themeColor="background1"/>
+                                        </w:rPr>
+                                        <w:t>i1i</w:t>
+                                      </w:r>
+                                    </w:sdtContent>
+                                  </w:sdt>
+                                  <w:r>
+                                    <w:rPr>
+                                      <w:color w:val="FFFFFF" w:themeColor="background1"/>
+                                    </w:rPr>
+                                    <w:t xml:space="preserve"> </w:t>
+                                  </w:r>
+                                </w:p>
+                                <w:p>
+                                  <w:pPr>
+                                    <w:pStyle w:val="NoSpacing"/>
+                                    <w:spacing w:before="120"/>
+                                    <w:jc w:val="center"/>
+                                    <w:rPr>
+                                      <w:color w:val="FFFFFF" w:themeColor="background1"/>
+                                    </w:rPr>
+                                  </w:pPr>
+                                  <w:proofErr w:type="spellStart"/>
+                                  <w:r>
+                                    <w:rPr>
+                                      <w:color w:val="FFFFFF" w:themeColor="background1"/>
+                                    </w:rPr>
+                                    <w:t>Docenten</w:t>
+                                  </w:r>
+                                  <w:proofErr w:type="spellEnd"/>
+                                  <w:r>
+                                    <w:rPr>
+                                      <w:color w:val="FFFFFF" w:themeColor="background1"/>
+                                    </w:rPr>
+                                    <w:t xml:space="preserve">: </w:t>
+                                  </w:r>
+                                  <w:r>
+                                    <w:rPr>
+                                      <w:color w:val="FFFFFF" w:themeColor="background1"/>
+                                    </w:rPr>
+                                    <w:t xml:space="preserve">Karlijn van den Hoff, </w:t>
+                                  </w:r>
+                                  <w:proofErr w:type="spellStart"/>
+                                  <w:r>
+                                    <w:rPr>
+                                      <w:color w:val="FFFFFF" w:themeColor="background1"/>
+                                    </w:rPr>
+                                    <w:t>Jurn</w:t>
+                                  </w:r>
+                                  <w:proofErr w:type="spellEnd"/>
+                                  <w:r>
+                                    <w:rPr>
+                                      <w:color w:val="FFFFFF" w:themeColor="background1"/>
+                                    </w:rPr>
+                                    <w:t xml:space="preserve"> de </w:t>
+                                  </w:r>
+                                  <w:proofErr w:type="spellStart"/>
+                                  <w:r>
+                                    <w:rPr>
+                                      <w:color w:val="FFFFFF" w:themeColor="background1"/>
+                                    </w:rPr>
+                                    <w:t>Ruijter</w:t>
+                                  </w:r>
+                                  <w:proofErr w:type="spellEnd"/>
+                                </w:p>
+                                <w:p>
+                                  <w:pPr>
+                                    <w:pStyle w:val="NoSpacing"/>
+                                    <w:spacing w:before="120"/>
+                                    <w:jc w:val="center"/>
+                                    <w:rPr>
+                                      <w:color w:val="FFFFFF" w:themeColor="background1"/>
+                                    </w:rPr>
+                                  </w:pPr>
+                                </w:p>
+                              </w:txbxContent>
+                            </wps:txbx>
+                            <wps:bodyPr rot="0" spcFirstLastPara="0" vertOverflow="overflow" horzOverflow="overflow" vert="horz" wrap="square" lIns="457200" tIns="731520" rIns="457200" bIns="457200" numCol="1" spcCol="0" rtlCol="0" fromWordArt="0" anchor="b" anchorCtr="0" forceAA="0" compatLnSpc="1">
+                              <a:prstTxWarp prst="textNoShape">
+                                <a:avLst/>
+                              </a:prstTxWarp>
+                              <a:noAutofit/>
+                            </wps:bodyPr>
+                          </wps:wsp>
+                          <wps:wsp>
+                            <wps:cNvPr id="5" name="Text Box 5"/>
+                            <wps:cNvSpPr txBox="1"/>
+                            <wps:spPr>
+                              <a:xfrm>
+                                <a:off x="6824" y="1371600"/>
+                                <a:ext cx="6858000" cy="2722728"/>
+                              </a:xfrm>
+                              <a:prstGeom prst="rect">
+                                <a:avLst/>
+                              </a:prstGeom>
+                              <a:solidFill>
+                                <a:schemeClr val="bg1"/>
+                              </a:solidFill>
+                              <a:ln w="6350">
+                                <a:noFill/>
+                              </a:ln>
+                              <a:effectLst/>
+                            </wps:spPr>
+                            <wps:style>
+                              <a:lnRef idx="0">
+                                <a:schemeClr val="accent1"/>
+                              </a:lnRef>
+                              <a:fillRef idx="0">
+                                <a:schemeClr val="accent1"/>
+                              </a:fillRef>
+                              <a:effectRef idx="0">
+                                <a:schemeClr val="accent1"/>
+                              </a:effectRef>
+                              <a:fontRef idx="minor">
+                                <a:schemeClr val="dk1"/>
+                              </a:fontRef>
+                            </wps:style>
+                            <wps:txbx>
+                              <w:txbxContent>
+                                <w:sdt>
+                                  <w:sdtPr>
+                                    <w:rPr>
+                                      <w:rFonts w:asciiTheme="majorHAnsi" w:eastAsiaTheme="majorEastAsia" w:hAnsiTheme="majorHAnsi" w:cstheme="majorBidi"/>
+                                      <w:caps/>
+                                      <w:color w:val="A5B592" w:themeColor="accent1"/>
+                                      <w:sz w:val="72"/>
+                                      <w:szCs w:val="72"/>
+                                    </w:rPr>
+                                    <w:alias w:val="Title"/>
+                                    <w:tag w:val=""/>
+                                    <w:id w:val="588202356"/>
+                                    <w:dataBinding w:prefixMappings="xmlns:ns0='http://purl.org/dc/elements/1.1/' xmlns:ns1='http://schemas.openxmlformats.org/package/2006/metadata/core-properties' " w:xpath="/ns1:coreProperties[1]/ns0:title[1]" w:storeItemID="{6C3C8BC8-F283-45AE-878A-BAB7291924A1}"/>
+                                    <w:text/>
+                                  </w:sdtPr>
+                                  <w:sdtContent>
+                                    <w:p>
+                                      <w:pPr>
+                                        <w:pStyle w:val="NoSpacing"/>
+                                        <w:jc w:val="center"/>
+                                        <w:rPr>
+                                          <w:rFonts w:asciiTheme="majorHAnsi" w:eastAsiaTheme="majorEastAsia" w:hAnsiTheme="majorHAnsi" w:cstheme="majorBidi"/>
+                                          <w:caps/>
+                                          <w:color w:val="A5B592" w:themeColor="accent1"/>
+                                          <w:sz w:val="72"/>
+                                          <w:szCs w:val="72"/>
+                                        </w:rPr>
+                                      </w:pPr>
+                                      <w:r>
+                                        <w:rPr>
+                                          <w:rFonts w:asciiTheme="majorHAnsi" w:eastAsiaTheme="majorEastAsia" w:hAnsiTheme="majorHAnsi" w:cstheme="majorBidi"/>
+                                          <w:caps/>
+                                          <w:color w:val="A5B592" w:themeColor="accent1"/>
+                                          <w:sz w:val="72"/>
+                                          <w:szCs w:val="72"/>
+                                        </w:rPr>
+                                        <w:t>Dossier Basecamp</w:t>
+                                      </w:r>
+                                    </w:p>
+                                  </w:sdtContent>
+                                </w:sdt>
+                              </w:txbxContent>
+                            </wps:txbx>
+                            <wps:bodyPr rot="0" spcFirstLastPara="0" vertOverflow="overflow" horzOverflow="overflow" vert="horz" wrap="square" lIns="457200" tIns="91440" rIns="457200" bIns="91440" numCol="1" spcCol="0" rtlCol="0" fromWordArt="0" anchor="ctr" anchorCtr="0" forceAA="0" compatLnSpc="1">
+                              <a:prstTxWarp prst="textNoShape">
+                                <a:avLst/>
+                              </a:prstTxWarp>
+                              <a:noAutofit/>
+                            </wps:bodyPr>
+                          </wps:wsp>
+                        </wpg:wgp>
+                      </a:graphicData>
+                    </a:graphic>
+                    <wp14:sizeRelH relativeFrom="page">
+                      <wp14:pctWidth>88200</wp14:pctWidth>
+                    </wp14:sizeRelH>
+                    <wp14:sizeRelV relativeFrom="page">
+                      <wp14:pctHeight>90900</wp14:pctHeight>
+                    </wp14:sizeRelV>
+                  </wp:anchor>
+                </w:drawing>
+              </mc:Choice>
+              <mc:Fallback>
+                <w:pict>
+                  <v:group w14:anchorId="00ABDC20" id="Group 2" o:spid="_x0000_s1026" style="position:absolute;margin-left:35.15pt;margin-top:38.5pt;width:540.55pt;height:718.4pt;z-index:-251654144;mso-width-percent:882;mso-height-percent:909;mso-position-horizontal-relative:page;mso-position-vertical-relative:page;mso-width-percent:882;mso-height-percent:909" coordsize="68648,91235" o:gfxdata="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">
+                    <v:rect id="Rectangle 3" o:spid="_x0000_s1027" style="position:absolute;width:68580;height:13716;visibility:visible;mso-wrap-style:square;v-text-anchor:middle" o:gfxdata="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" fillcolor="#a5b592 [3204]" stroked="f" strokeweight="1pt"/>
+                    <v:rect id="Rectangle 4" o:spid="_x0000_s1028" style="position:absolute;top:40943;width:68580;height:50292;visibility:visible;mso-wrap-style:square;v-text-anchor:bottom" o:gfxdata="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" fillcolor="#a5b592 [3204]" stroked="f" strokeweight="1pt">
+                      <v:textbox inset="36pt,57.6pt,36pt,36pt">
+                        <w:txbxContent>
+                          <w:sdt>
+                            <w:sdtPr>
+                              <w:rPr>
+                                <w:color w:val="FFFFFF" w:themeColor="background1"/>
+                              </w:rPr>
+                              <w:alias w:val="Author"/>
+                              <w:tag w:val=""/>
+                              <w:id w:val="-474211218"/>
+                              <w:dataBinding w:prefixMappings="xmlns:ns0='http://purl.org/dc/elements/1.1/' xmlns:ns1='http://schemas.openxmlformats.org/package/2006/metadata/core-properties' " w:xpath="/ns1:coreProperties[1]/ns0:creator[1]" w:storeItemID="{6C3C8BC8-F283-45AE-878A-BAB7291924A1}"/>
+                              <w:text/>
+                            </w:sdtPr>
+                            <w:sdtContent>
+                              <w:p>
+                                <w:pPr>
+                                  <w:pStyle w:val="NoSpacing"/>
+                                  <w:spacing w:before="120"/>
+                                  <w:jc w:val="center"/>
+                                  <w:rPr>
+                                    <w:color w:val="FFFFFF" w:themeColor="background1"/>
+                                  </w:rPr>
+                                </w:pPr>
+                                <w:r>
+                                  <w:rPr>
+                                    <w:color w:val="FFFFFF" w:themeColor="background1"/>
+                                  </w:rPr>
+                                  <w:t>Thom Veldhuis (1055805)</w:t>
+                                </w:r>
+                              </w:p>
+                            </w:sdtContent>
+                          </w:sdt>
+                          <w:p>
+                            <w:pPr>
+                              <w:pStyle w:val="NoSpacing"/>
+                              <w:spacing w:before="120"/>
+                              <w:jc w:val="center"/>
+                              <w:rPr>
+                                <w:color w:val="FFFFFF" w:themeColor="background1"/>
+                              </w:rPr>
+                            </w:pPr>
+                            <w:sdt>
+                              <w:sdtPr>
+                                <w:rPr>
+                                  <w:caps/>
+                                  <w:color w:val="FFFFFF" w:themeColor="background1"/>
+                                </w:rPr>
+                                <w:alias w:val="Company"/>
+                                <w:tag w:val=""/>
+                                <w:id w:val="-462575858"/>
+                                <w:dataBinding w:prefixMappings="xmlns:ns0='http://schemas.openxmlformats.org/officeDocument/2006/extended-properties' " w:xpath="/ns0:Properties[1]/ns0:Company[1]" w:storeItemID="{6668398D-A668-4E3E-A5EB-62B293D839F1}"/>
+                                <w:text/>
+                              </w:sdtPr>
+                              <w:sdtContent>
+                                <w:r>
+                                  <w:rPr>
+                                    <w:caps/>
+                                    <w:color w:val="FFFFFF" w:themeColor="background1"/>
+                                  </w:rPr>
+                                  <w:t>Hogeschool Rotterdam</w:t>
+                                </w:r>
+                              </w:sdtContent>
+                            </w:sdt>
+                            <w:r>
+                              <w:rPr>
+                                <w:color w:val="FFFFFF" w:themeColor="background1"/>
+                              </w:rPr>
+                              <w:t>  </w:t>
+                            </w:r>
+                            <w:sdt>
+                              <w:sdtPr>
+                                <w:rPr>
+                                  <w:color w:val="FFFFFF" w:themeColor="background1"/>
+                                </w:rPr>
+                                <w:alias w:val="Address"/>
+                                <w:tag w:val=""/>
+                                <w:id w:val="783535323"/>
+                                <w:dataBinding w:prefixMappings="xmlns:ns0='http://schemas.microsoft.com/office/2006/coverPageProps' " w:xpath="/ns0:CoverPageProperties[1]/ns0:CompanyAddress[1]" w:storeItemID="{55AF091B-3C7A-41E3-B477-F2FDAA23CFDA}"/>
+                                <w:text/>
+                              </w:sdtPr>
+                              <w:sdtContent>
+                                <w:r>
+                                  <w:rPr>
+                                    <w:color w:val="FFFFFF" w:themeColor="background1"/>
+                                  </w:rPr>
+                                  <w:t>i1i</w:t>
+                                </w:r>
+                              </w:sdtContent>
+                            </w:sdt>
+                            <w:r>
+                              <w:rPr>
+                                <w:color w:val="FFFFFF" w:themeColor="background1"/>
+                              </w:rPr>
+                              <w:t xml:space="preserve"> </w:t>
+                            </w:r>
+                          </w:p>
+                          <w:p>
+                            <w:pPr>
+                              <w:pStyle w:val="NoSpacing"/>
+                              <w:spacing w:before="120"/>
+                              <w:jc w:val="center"/>
+                              <w:rPr>
+                                <w:color w:val="FFFFFF" w:themeColor="background1"/>
+                              </w:rPr>
+                            </w:pPr>
+                            <w:proofErr w:type="spellStart"/>
+                            <w:r>
+                              <w:rPr>
+                                <w:color w:val="FFFFFF" w:themeColor="background1"/>
+                              </w:rPr>
+                              <w:t>Docenten</w:t>
+                            </w:r>
+                            <w:proofErr w:type="spellEnd"/>
+                            <w:r>
+                              <w:rPr>
+                                <w:color w:val="FFFFFF" w:themeColor="background1"/>
+                              </w:rPr>
+                              <w:t xml:space="preserve">: </w:t>
+                            </w:r>
+                            <w:r>
+                              <w:rPr>
+                                <w:color w:val="FFFFFF" w:themeColor="background1"/>
+                              </w:rPr>
+                              <w:t xml:space="preserve">Karlijn van den Hoff, </w:t>
+                            </w:r>
+                            <w:proofErr w:type="spellStart"/>
+                            <w:r>
+                              <w:rPr>
+                                <w:color w:val="FFFFFF" w:themeColor="background1"/>
+                              </w:rPr>
+                              <w:t>Jurn</w:t>
+                            </w:r>
+                            <w:proofErr w:type="spellEnd"/>
+                            <w:r>
+                              <w:rPr>
+                                <w:color w:val="FFFFFF" w:themeColor="background1"/>
+                              </w:rPr>
+                              <w:t xml:space="preserve"> de </w:t>
+                            </w:r>
+                            <w:proofErr w:type="spellStart"/>
+                            <w:r>
+                              <w:rPr>
+                                <w:color w:val="FFFFFF" w:themeColor="background1"/>
+                              </w:rPr>
+                              <w:t>Ruijter</w:t>
+                            </w:r>
+                            <w:proofErr w:type="spellEnd"/>
+                          </w:p>
+                          <w:p>
+                            <w:pPr>
+                              <w:pStyle w:val="NoSpacing"/>
+                              <w:spacing w:before="120"/>
+                              <w:jc w:val="center"/>
+                              <w:rPr>
+                                <w:color w:val="FFFFFF" w:themeColor="background1"/>
+                              </w:rPr>
+                            </w:pPr>
+                          </w:p>
+                        </w:txbxContent>
+                      </v:textbox>
+                    </v:rect>
+                    <v:shapetype id="_x0000_t202" coordsize="21600,21600" o:spt="202" path="m,l,21600r21600,l21600,xe">
+                      <v:stroke joinstyle="miter"/>
+                      <v:path gradientshapeok="t" o:connecttype="rect"/>
+                    </v:shapetype>
+                    <v:shape id="Text Box 5" o:spid="_x0000_s1029" type="#_x0000_t202" style="position:absolute;left:68;top:13716;width:68580;height:27227;visibility:visible;mso-wrap-style:square;v-text-anchor:middle" o:gfxdata="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" fillcolor="white [3212]" stroked="f" strokeweight=".5pt">
+                      <v:textbox inset="36pt,7.2pt,36pt,7.2pt">
+                        <w:txbxContent>
+                          <w:sdt>
+                            <w:sdtPr>
+                              <w:rPr>
+                                <w:rFonts w:asciiTheme="majorHAnsi" w:eastAsiaTheme="majorEastAsia" w:hAnsiTheme="majorHAnsi" w:cstheme="majorBidi"/>
+                                <w:caps/>
+                                <w:color w:val="A5B592" w:themeColor="accent1"/>
+                                <w:sz w:val="72"/>
+                                <w:szCs w:val="72"/>
+                              </w:rPr>
+                              <w:alias w:val="Title"/>
+                              <w:tag w:val=""/>
+                              <w:id w:val="588202356"/>
+                              <w:dataBinding w:prefixMappings="xmlns:ns0='http://purl.org/dc/elements/1.1/' xmlns:ns1='http://schemas.openxmlformats.org/package/2006/metadata/core-properties' " w:xpath="/ns1:coreProperties[1]/ns0:title[1]" w:storeItemID="{6C3C8BC8-F283-45AE-878A-BAB7291924A1}"/>
+                              <w:text/>
+                            </w:sdtPr>
+                            <w:sdtContent>
+                              <w:p>
+                                <w:pPr>
+                                  <w:pStyle w:val="NoSpacing"/>
+                                  <w:jc w:val="center"/>
+                                  <w:rPr>
+                                    <w:rFonts w:asciiTheme="majorHAnsi" w:eastAsiaTheme="majorEastAsia" w:hAnsiTheme="majorHAnsi" w:cstheme="majorBidi"/>
+                                    <w:caps/>
+                                    <w:color w:val="A5B592" w:themeColor="accent1"/>
+                                    <w:sz w:val="72"/>
+                                    <w:szCs w:val="72"/>
+                                  </w:rPr>
+                                </w:pPr>
+                                <w:r>
+                                  <w:rPr>
+                                    <w:rFonts w:asciiTheme="majorHAnsi" w:eastAsiaTheme="majorEastAsia" w:hAnsiTheme="majorHAnsi" w:cstheme="majorBidi"/>
+                                    <w:caps/>
+                                    <w:color w:val="A5B592" w:themeColor="accent1"/>
+                                    <w:sz w:val="72"/>
+                                    <w:szCs w:val="72"/>
+                                  </w:rPr>
+                                  <w:t>Dossier Basecamp</w:t>
+                                </w:r>
+                              </w:p>
+                            </w:sdtContent>
+                          </w:sdt>
+                        </w:txbxContent>
+                      </v:textbox>
+                    </v:shape>
+                    <w10:wrap anchorx="page" anchory="page"/>
+                  </v:group>
+                </w:pict>
+              </mc:Fallback>
+            </mc:AlternateContent>
+          </w:r>
           <w:r>
             <w:rPr>
               <w:noProof/>
@@ -317,9 +911,9 @@
               </mc:Choice>
               <mc:Fallback>
                 <w:pict>
-                  <v:group w14:anchorId="0FBB3A1D" id="Group 193" o:spid="_x0000_s1026" style="position:absolute;margin-left:0;margin-top:0;width:540.55pt;height:718.4pt;z-index:-251657216;mso-width-percent:882;mso-height-percent:909;mso-position-horizontal:center;mso-position-horizontal-relative:page;mso-position-vertical:center;mso-position-vertical-relative:page;mso-width-percent:882;mso-height-percent:909" coordsize="68648,91235" o:gfxdata="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">
-                    <v:rect id="Rectangle 194" o:spid="_x0000_s1027" style="position:absolute;width:68580;height:13716;visibility:visible;mso-wrap-style:square;v-text-anchor:middle" o:gfxdata="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" fillcolor="#a5b592 [3204]" stroked="f" strokeweight="1pt"/>
-                    <v:rect id="Rectangle 195" o:spid="_x0000_s1028" style="position:absolute;top:40943;width:68580;height:50292;visibility:visible;mso-wrap-style:square;v-text-anchor:bottom" o:gfxdata="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" fillcolor="#a5b592 [3204]" stroked="f" strokeweight="1pt">
+                  <v:group w14:anchorId="0FBB3A1D" id="Group 193" o:spid="_x0000_s1030" style="position:absolute;margin-left:0;margin-top:0;width:540.55pt;height:718.4pt;z-index:-251657216;mso-width-percent:882;mso-height-percent:909;mso-position-horizontal:center;mso-position-horizontal-relative:page;mso-position-vertical:center;mso-position-vertical-relative:page;mso-width-percent:882;mso-height-percent:909" coordsize="68648,91235" o:gfxdata="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">
+                    <v:rect id="Rectangle 194" o:spid="_x0000_s1031" style="position:absolute;width:68580;height:13716;visibility:visible;mso-wrap-style:square;v-text-anchor:middle" o:gfxdata="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" fillcolor="#a5b592 [3204]" stroked="f" strokeweight="1pt"/>
+                    <v:rect id="Rectangle 195" o:spid="_x0000_s1032" style="position:absolute;top:40943;width:68580;height:50292;visibility:visible;mso-wrap-style:square;v-text-anchor:bottom" o:gfxdata="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" fillcolor="#a5b592 [3204]" stroked="f" strokeweight="1pt">
                       <v:textbox inset="36pt,57.6pt,36pt,36pt">
                         <w:txbxContent>
                           <w:sdt>
@@ -413,11 +1007,7 @@
                         </w:txbxContent>
                       </v:textbox>
                     </v:rect>
-                    <v:shapetype id="_x0000_t202" coordsize="21600,21600" o:spt="202" path="m,l,21600r21600,l21600,xe">
-                      <v:stroke joinstyle="miter"/>
-                      <v:path gradientshapeok="t" o:connecttype="rect"/>
-                    </v:shapetype>
-                    <v:shape id="Text Box 196" o:spid="_x0000_s1029" type="#_x0000_t202" style="position:absolute;left:68;top:13716;width:68580;height:27227;visibility:visible;mso-wrap-style:square;v-text-anchor:middle" o:gfxdata="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" fillcolor="white [3212]" stroked="f" strokeweight=".5pt">
+                    <v:shape id="Text Box 196" o:spid="_x0000_s1033" type="#_x0000_t202" style="position:absolute;left:68;top:13716;width:68580;height:27227;visibility:visible;mso-wrap-style:square;v-text-anchor:middle" o:gfxdata="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" fillcolor="white [3212]" stroked="f" strokeweight=".5pt">
                       <v:textbox inset="36pt,7.2pt,36pt,7.2pt">
                         <w:txbxContent>
                           <w:sdt>
@@ -1546,61 +2136,234 @@
     </w:p>
     <w:p>
       <w:pPr>
-        <w:pStyle w:val="Heading2"/>
+        <w:pStyle w:val="Heading3"/>
       </w:pPr>
-      <w:bookmarkStart w:id="11" w:name="_Toc115518389"/>
-      <w:r>
-        <w:t>Documenten week 1:</w:t>
-      </w:r>
-      <w:bookmarkEnd w:id="11"/>
+      <w:r>
+        <w:t>Peerfeedback documenten:</w:t>
+      </w:r>
     </w:p>
     <w:p>
       <w:hyperlink r:id="rId10" w:history="1">
-        <w:proofErr w:type="gramStart"/>
         <w:r>
           <w:rPr>
             <w:rStyle w:val="Hyperlink"/>
           </w:rPr>
-          <w:t>arch1/week1/dossier_documenten/LeerdoelenErvaringenWeek1_ThomVeldhuis_1055805.pdf</w:t>
+          <w:t>https://www.thomveldhuis.xyz/dossier/PeerfeedbackFormulier_ThomVeldhuis_1055805.pdf</w:t>
         </w:r>
-        <w:proofErr w:type="gramEnd"/>
       </w:hyperlink>
     </w:p>
+    <w:p/>
+    <w:p>
+      <w:hyperlink r:id="rId11" w:history="1">
+        <w:r>
+          <w:rPr>
+            <w:rStyle w:val="Hyperlink"/>
+          </w:rPr>
+          <w:t>https://www.thomveldhuis.xyz/dossier/PeerfeedbackFormulierWeek3_ThomVeldhuis_1055805.pdf</w:t>
+        </w:r>
+      </w:hyperlink>
+    </w:p>
+    <w:p/>
+    <w:p>
+      <w:hyperlink r:id="rId12" w:history="1">
+        <w:r>
+          <w:rPr>
+            <w:rStyle w:val="Hyperlink"/>
+          </w:rPr>
+          <w:t>https://www.thomveldhuis.xyz/dossier/PeerfeedbackFormulierWeek5_ThomVeldhuis_1055805.pdf</w:t>
+        </w:r>
+      </w:hyperlink>
+    </w:p>
+    <w:p/>
     <w:p>
       <w:pPr>
-        <w:pStyle w:val="Heading2"/>
+        <w:pStyle w:val="Heading3"/>
       </w:pPr>
-      <w:bookmarkStart w:id="12" w:name="_Toc115518390"/>
-      <w:r>
-        <w:t>Documenten week 2:</w:t>
-      </w:r>
-      <w:bookmarkEnd w:id="12"/>
+      <w:r>
+        <w:t>Peer evaluatie documenten:</w:t>
+      </w:r>
+    </w:p>
+    <w:p>
+      <w:hyperlink r:id="rId13" w:history="1">
+        <w:r>
+          <w:rPr>
+            <w:rStyle w:val="Hyperlink"/>
+          </w:rPr>
+          <w:t>https://www.thomveldhuis.x</w:t>
+        </w:r>
+        <w:r>
+          <w:rPr>
+            <w:rStyle w:val="Hyperlink"/>
+          </w:rPr>
+          <w:t>y</w:t>
+        </w:r>
+        <w:r>
+          <w:rPr>
+            <w:rStyle w:val="Hyperlink"/>
+          </w:rPr>
+          <w:t>z/dossier/BaseCamp_PeerEvaluationArch1_Julina_ThomVeldhuis_1055805.pdf</w:t>
+        </w:r>
+      </w:hyperlink>
     </w:p>
     <w:p/>
     <w:p>
+      <w:hyperlink r:id="rId14" w:history="1">
+        <w:r>
+          <w:rPr>
+            <w:rStyle w:val="Hyperlink"/>
+          </w:rPr>
+          <w:t>https://www.thomveldhuis.xyz/dossier/BaseCamp_PeerEvaluationArch1_Luca_ThomVeldhuis_1055805.pdf</w:t>
+        </w:r>
+      </w:hyperlink>
+    </w:p>
+    <w:p/>
+    <w:p>
+      <w:hyperlink r:id="rId15" w:history="1">
+        <w:r>
+          <w:rPr>
+            <w:rStyle w:val="Hyperlink"/>
+          </w:rPr>
+          <w:t>https://www.thomveldhuis.xyz/dossier/BaseCamp_PeerEvaluationArch1_Robin_ThomVeldhuis_1055805.pdf</w:t>
+        </w:r>
+      </w:hyperlink>
+    </w:p>
+    <w:p/>
+    <w:p>
+      <w:hyperlink r:id="rId16" w:history="1">
+        <w:r>
+          <w:rPr>
+            <w:rStyle w:val="Hyperlink"/>
+          </w:rPr>
+          <w:t>https://www.thomveldhuis.xyz/</w:t>
+        </w:r>
+        <w:r>
+          <w:rPr>
+            <w:rStyle w:val="Hyperlink"/>
+          </w:rPr>
+          <w:t>d</w:t>
+        </w:r>
+        <w:r>
+          <w:rPr>
+            <w:rStyle w:val="Hyperlink"/>
+          </w:rPr>
+          <w:t>ossier/peer-evaluation_van_Julina.pdf</w:t>
+        </w:r>
+      </w:hyperlink>
+    </w:p>
+    <w:p/>
+    <w:p>
+      <w:hyperlink r:id="rId17" w:history="1">
+        <w:r>
+          <w:rPr>
+            <w:rStyle w:val="Hyperlink"/>
+          </w:rPr>
+          <w:t>https://www.thomveldhuis.xyz/dossier/peer-evaluatie_van_Robin.pdf</w:t>
+        </w:r>
+      </w:hyperlink>
+    </w:p>
+    <w:p/>
+    <w:p>
       <w:pPr>
-        <w:pStyle w:val="Heading2"/>
+        <w:pStyle w:val="Heading3"/>
       </w:pPr>
-      <w:bookmarkStart w:id="13" w:name="_Toc115518391"/>
-      <w:r>
-        <w:t>Documenten week 3:</w:t>
-      </w:r>
-      <w:bookmarkEnd w:id="13"/>
+      <w:proofErr w:type="gramStart"/>
+      <w:r>
+        <w:t>Zelf evaluatie</w:t>
+      </w:r>
+      <w:proofErr w:type="gramEnd"/>
+      <w:r>
+        <w:t xml:space="preserve"> documenten:</w:t>
+      </w:r>
+    </w:p>
+    <w:p>
+      <w:hyperlink r:id="rId18" w:history="1">
+        <w:r>
+          <w:rPr>
+            <w:rStyle w:val="Hyperlink"/>
+          </w:rPr>
+          <w:t>https://www.thomveldhuis.xyz/dossier/LeerdoelenErvaringenWeek1_ThomVeldhuis_1055805.pdf</w:t>
+        </w:r>
+      </w:hyperlink>
     </w:p>
     <w:p/>
     <w:p>
+      <w:hyperlink r:id="rId19" w:history="1">
+        <w:r>
+          <w:rPr>
+            <w:rStyle w:val="Hyperlink"/>
+          </w:rPr>
+          <w:t>https://www.thomveldhuis.xyz/dossier/Self-evaluationArch1_ThomVeldhuis_1055805.pdf</w:t>
+        </w:r>
+      </w:hyperlink>
+    </w:p>
+    <w:p/>
+    <w:p>
+      <w:hyperlink r:id="rId20" w:history="1">
+        <w:r>
+          <w:rPr>
+            <w:rStyle w:val="Hyperlink"/>
+          </w:rPr>
+          <w:t>https://www.thomveldhuis.xyz/dossier/ZelfEvaluatieArch2_ThomVeldhuis_1055805.pdf</w:t>
+        </w:r>
+      </w:hyperlink>
+    </w:p>
+    <w:p/>
+    <w:p>
       <w:pPr>
-        <w:pStyle w:val="Heading2"/>
+        <w:pStyle w:val="Heading3"/>
       </w:pPr>
-      <w:bookmarkStart w:id="14" w:name="_Toc115518392"/>
-      <w:r>
-        <w:t>Documenten week 4:</w:t>
-      </w:r>
-      <w:bookmarkEnd w:id="14"/>
-    </w:p>
+      <w:r>
+        <w:t>Overige documenten:</w:t>
+      </w:r>
+    </w:p>
+    <w:p>
+      <w:hyperlink r:id="rId21" w:history="1">
+        <w:r>
+          <w:rPr>
+            <w:rStyle w:val="Hyperlink"/>
+          </w:rPr>
+          <w:t>https://www.thomveldhuis.xyz/dossier/gesprek_notes.pdf</w:t>
+        </w:r>
+      </w:hyperlink>
+    </w:p>
+    <w:p/>
+    <w:p>
+      <w:hyperlink r:id="rId22" w:history="1">
+        <w:r>
+          <w:rPr>
+            <w:rStyle w:val="Hyperlink"/>
+          </w:rPr>
+          <w:t>https://www.thomveldhuis.xyz/dossier/gesprek_notes.txt</w:t>
+        </w:r>
+      </w:hyperlink>
+    </w:p>
+    <w:p/>
+    <w:p>
+      <w:hyperlink r:id="rId23" w:history="1">
+        <w:r>
+          <w:rPr>
+            <w:rStyle w:val="Hyperlink"/>
+          </w:rPr>
+          <w:t>https://www.thomveldhuis.xyz/dossier/opdracht_robin.py</w:t>
+        </w:r>
+      </w:hyperlink>
+    </w:p>
+    <w:p/>
+    <w:p>
+      <w:hyperlink r:id="rId24" w:history="1">
+        <w:r>
+          <w:rPr>
+            <w:rStyle w:val="Hyperlink"/>
+          </w:rPr>
+          <w:t>https://www.thomveldhuis.xyz/dossier/problem.py</w:t>
+        </w:r>
+      </w:hyperlink>
+    </w:p>
+    <w:p/>
+    <w:p/>
     <w:sectPr>
-      <w:footerReference w:type="even" r:id="rId11"/>
-      <w:footerReference w:type="default" r:id="rId12"/>
+      <w:footerReference w:type="even" r:id="rId25"/>
+      <w:footerReference w:type="default" r:id="rId26"/>
       <w:pgSz w:w="11900" w:h="16840"/>
       <w:pgMar w:top="1440" w:right="1440" w:bottom="1440" w:left="1440" w:header="708" w:footer="708" w:gutter="0"/>
       <w:pgNumType w:fmt="numberInDash" w:start="0"/>
@@ -2592,6 +3355,18 @@
       <w:shd w:val="clear" w:color="auto" w:fill="E1DFDD"/>
     </w:rPr>
   </w:style>
+  <w:style w:type="character" w:styleId="FollowedHyperlink">
+    <w:name w:val="FollowedHyperlink"/>
+    <w:basedOn w:val="DefaultParagraphFont"/>
+    <w:uiPriority w:val="99"/>
+    <w:semiHidden/>
+    <w:unhideWhenUsed/>
+    <w:rsid w:val="00137F37"/>
+    <w:rPr>
+      <w:color w:val="7F6F6F" w:themeColor="followedHyperlink"/>
+      <w:u w:val="single"/>
+    </w:rPr>
+  </w:style>
 </w:styles>
 </file>
 

</xml_diff>

<commit_message>
[arch:3] alle problems van week 10 af + 1 optioneel gemaakt ga morgen nog paar optional doen
</commit_message>
<xml_diff>
--- a/DossierBasecamp_ThomVeldhuis_1055805.docx
+++ b/DossierBasecamp_ThomVeldhuis_1055805.docx
@@ -10,6 +10,7 @@
           <w:docPartUnique/>
         </w:docPartObj>
       </w:sdtPr>
+      <w:sdtEndPr/>
       <w:sdtContent>
         <w:p>
           <w:r>
@@ -132,6 +133,7 @@
                                     <w:dataBinding w:prefixMappings="xmlns:ns0='http://purl.org/dc/elements/1.1/' xmlns:ns1='http://schemas.openxmlformats.org/package/2006/metadata/core-properties' " w:xpath="/ns1:coreProperties[1]/ns0:creator[1]" w:storeItemID="{6C3C8BC8-F283-45AE-878A-BAB7291924A1}"/>
                                     <w:text/>
                                   </w:sdtPr>
+                                  <w:sdtEndPr/>
                                   <w:sdtContent>
                                     <w:p>
                                       <w:pPr>
@@ -172,6 +174,7 @@
                                       <w:dataBinding w:prefixMappings="xmlns:ns0='http://schemas.openxmlformats.org/officeDocument/2006/extended-properties' " w:xpath="/ns0:Properties[1]/ns0:Company[1]" w:storeItemID="{6668398D-A668-4E3E-A5EB-62B293D839F1}"/>
                                       <w:text/>
                                     </w:sdtPr>
+                                    <w:sdtEndPr/>
                                     <w:sdtContent>
                                       <w:r>
                                         <w:rPr>
@@ -199,6 +202,7 @@
                                       <w:dataBinding w:prefixMappings="xmlns:ns0='http://schemas.microsoft.com/office/2006/coverPageProps' " w:xpath="/ns0:CoverPageProperties[1]/ns0:CompanyAddress[1]" w:storeItemID="{55AF091B-3C7A-41E3-B477-F2FDAA23CFDA}"/>
                                       <w:text/>
                                     </w:sdtPr>
+                                    <w:sdtEndPr/>
                                     <w:sdtContent>
                                       <w:r>
                                         <w:rPr>
@@ -336,6 +340,7 @@
                                     <w:dataBinding w:prefixMappings="xmlns:ns0='http://purl.org/dc/elements/1.1/' xmlns:ns1='http://schemas.openxmlformats.org/package/2006/metadata/core-properties' " w:xpath="/ns1:coreProperties[1]/ns0:title[1]" w:storeItemID="{6C3C8BC8-F283-45AE-878A-BAB7291924A1}"/>
                                     <w:text/>
                                   </w:sdtPr>
+                                  <w:sdtEndPr/>
                                   <w:sdtContent>
                                     <w:p>
                                       <w:pPr>
@@ -726,6 +731,7 @@
                                     <w:dataBinding w:prefixMappings="xmlns:ns0='http://purl.org/dc/elements/1.1/' xmlns:ns1='http://schemas.openxmlformats.org/package/2006/metadata/core-properties' " w:xpath="/ns1:coreProperties[1]/ns0:creator[1]" w:storeItemID="{6C3C8BC8-F283-45AE-878A-BAB7291924A1}"/>
                                     <w:text/>
                                   </w:sdtPr>
+                                  <w:sdtEndPr/>
                                   <w:sdtContent>
                                     <w:p>
                                       <w:pPr>
@@ -766,6 +772,7 @@
                                       <w:dataBinding w:prefixMappings="xmlns:ns0='http://schemas.openxmlformats.org/officeDocument/2006/extended-properties' " w:xpath="/ns0:Properties[1]/ns0:Company[1]" w:storeItemID="{6668398D-A668-4E3E-A5EB-62B293D839F1}"/>
                                       <w:text/>
                                     </w:sdtPr>
+                                    <w:sdtEndPr/>
                                     <w:sdtContent>
                                       <w:r>
                                         <w:rPr>
@@ -793,6 +800,7 @@
                                       <w:dataBinding w:prefixMappings="xmlns:ns0='http://schemas.microsoft.com/office/2006/coverPageProps' " w:xpath="/ns0:CoverPageProperties[1]/ns0:CompanyAddress[1]" w:storeItemID="{55AF091B-3C7A-41E3-B477-F2FDAA23CFDA}"/>
                                       <w:text/>
                                     </w:sdtPr>
+                                    <w:sdtEndPr/>
                                     <w:sdtContent>
                                       <w:r>
                                         <w:rPr>
@@ -862,6 +870,7 @@
                                     <w:dataBinding w:prefixMappings="xmlns:ns0='http://purl.org/dc/elements/1.1/' xmlns:ns1='http://schemas.openxmlformats.org/package/2006/metadata/core-properties' " w:xpath="/ns1:coreProperties[1]/ns0:title[1]" w:storeItemID="{6C3C8BC8-F283-45AE-878A-BAB7291924A1}"/>
                                     <w:text/>
                                   </w:sdtPr>
+                                  <w:sdtEndPr/>
                                   <w:sdtContent>
                                     <w:p>
                                       <w:pPr>
@@ -2900,7 +2909,21 @@
         <w:t xml:space="preserve"> invullen voor onze teamgenoten, dit vond ik nog best moeilijk om overal een voorbeeld/redenering bij te geven, want ik lette op heel veel dingen nog niet echt, maar daar ga ik aankomende arch wel meer op letten.</w:t>
       </w:r>
       <w:r>
-        <w:t xml:space="preserve"> Hier hebben we het ook over gehad binnen het groepje. Bij de assignment van deze week had ik ook feedback gekregen van de docent, die had het erover dat ik “while True” veel gebruikte wat voor hem (en mij) heel erg hacky is en niet echt een oplossing. Er werd wel gezegd door meerdere personen dat mijn code heel overzichtelijk en duidelijk was, dus daar ben ik wel blij mee.</w:t>
+        <w:t xml:space="preserve"> Hier hebben we het ook over gehad </w:t>
+      </w:r>
+      <w:proofErr w:type="gramStart"/>
+      <w:r>
+        <w:t>binne</w:t>
+      </w:r>
+      <w:r>
+        <w:t>?</w:t>
+      </w:r>
+      <w:r>
+        <w:t>n</w:t>
+      </w:r>
+      <w:proofErr w:type="gramEnd"/>
+      <w:r>
+        <w:t xml:space="preserve"> het groepje. Bij de assignment van deze week had ik ook feedback gekregen van de docent, die had het erover dat ik “while True” veel gebruikte wat voor hem (en mij) heel erg hacky is en niet echt een oplossing. Er werd wel gezegd door meerdere personen dat mijn code heel overzichtelijk en duidelijk was, dus daar ben ik wel blij mee.</w:t>
       </w:r>
     </w:p>
     <w:p>
@@ -3249,10 +3272,7 @@
         <w:t>De tweede conclusie</w:t>
       </w:r>
       <w:r>
-        <w:t xml:space="preserve"> </w:t>
-      </w:r>
-      <w:r>
-        <w:t>en actiepunt</w:t>
+        <w:t xml:space="preserve"> en actiepunt</w:t>
       </w:r>
       <w:r>
         <w:t xml:space="preserve"> was dat ik in de vorm van modules wil werken zodat ik code wat ik op meerdere plekken kan gebruiken tijdens bijvoorbeeld problems en assignments. Ik heb dit in week 6 en 7 vooral gedaan met paar functies die ik op meerdere plekken heb gebruikt, deze heb ik nu in een aparte python file gedaan waar ik gelijk naar kan kijken als ik het nodig heb.</w:t>
@@ -3276,10 +3296,7 @@
         <w:t>Mijn vierde conclusie</w:t>
       </w:r>
       <w:r>
-        <w:t xml:space="preserve"> </w:t>
-      </w:r>
-      <w:r>
-        <w:t>en actiepunt</w:t>
+        <w:t xml:space="preserve"> en actiepunt</w:t>
       </w:r>
       <w:r>
         <w:t xml:space="preserve"> was </w:t>
@@ -9549,6 +9566,11 @@
         <w:docPartUnique/>
       </w:docPartObj>
     </w:sdtPr>
+    <w:sdtEndPr>
+      <w:rPr>
+        <w:rStyle w:val="PageNumber"/>
+      </w:rPr>
+    </w:sdtEndPr>
     <w:sdtContent>
       <w:p>
         <w:pPr>
@@ -9600,6 +9622,11 @@
         <w:docPartUnique/>
       </w:docPartObj>
     </w:sdtPr>
+    <w:sdtEndPr>
+      <w:rPr>
+        <w:rStyle w:val="PageNumber"/>
+      </w:rPr>
+    </w:sdtEndPr>
     <w:sdtContent>
       <w:p>
         <w:pPr>

</xml_diff>